<commit_message>
PDF DOCX [19/02/2020]  Corrected spacing
</commit_message>
<xml_diff>
--- a/resume.docx
+++ b/resume.docx
@@ -438,17 +438,7 @@
           <w:sz w:val="32"/>
           <w:szCs w:val="32"/>
         </w:rPr>
-        <w:t>Ayus</w:t>
-      </w:r>
-      <w:bookmarkStart w:id="0" w:name="_GoBack"/>
-      <w:bookmarkEnd w:id="0"/>
-      <w:r>
-        <w:rPr>
-          <w:rFonts w:ascii="Meiryo UI" w:eastAsia="Meiryo UI" w:hAnsi="Meiryo UI" w:cs="Meiryo UI"/>
-          <w:sz w:val="32"/>
-          <w:szCs w:val="32"/>
-        </w:rPr>
-        <w:t xml:space="preserve">hman </w:t>
+        <w:t xml:space="preserve">Ayushman </w:t>
       </w:r>
       <w:r>
         <w:rPr>
@@ -532,14 +522,7 @@
           <w:sz w:val="23"/>
           <w:szCs w:val="23"/>
         </w:rPr>
-        <w:t>nd build my professional career</w:t>
-      </w:r>
-      <w:r>
-        <w:rPr>
-          <w:sz w:val="23"/>
-          <w:szCs w:val="23"/>
-        </w:rPr>
-        <w:t>.”</w:t>
+        <w:t>nd build my professional career.”</w:t>
       </w:r>
     </w:p>
     <w:tbl>
@@ -568,7 +551,7 @@
                 <w:szCs w:val="24"/>
               </w:rPr>
             </w:pPr>
-            <w:bookmarkStart w:id="1" w:name="_Hlk32542010"/>
+            <w:bookmarkStart w:id="0" w:name="_Hlk32542010"/>
             <w:r>
               <w:rPr>
                 <w:b/>
@@ -580,7 +563,7 @@
           </w:p>
         </w:tc>
       </w:tr>
-      <w:bookmarkEnd w:id="1"/>
+      <w:bookmarkEnd w:id="0"/>
     </w:tbl>
     <w:p>
       <w:pPr>
@@ -801,7 +784,7 @@
           <w:b/>
           <w:lang w:val="en-US"/>
         </w:rPr>
-        <w:t xml:space="preserve">         2019 - current</w:t>
+        <w:t xml:space="preserve">     2019 - current</w:t>
       </w:r>
       <w:r>
         <w:rPr>
@@ -971,7 +954,20 @@
           <w:lang w:val="en-US"/>
         </w:rPr>
         <w:tab/>
-        <w:t xml:space="preserve">          5</w:t>
+      </w:r>
+      <w:r>
+        <w:rPr>
+          <w:b/>
+          <w:lang w:val="en-US"/>
+        </w:rPr>
+        <w:t xml:space="preserve"> </w:t>
+      </w:r>
+      <w:r>
+        <w:rPr>
+          <w:b/>
+          <w:lang w:val="en-US"/>
+        </w:rPr>
+        <w:t>5</w:t>
       </w:r>
       <w:r>
         <w:rPr>
@@ -1093,8 +1089,14 @@
           <w:b/>
           <w:lang w:val="en-US"/>
         </w:rPr>
-        <w:tab/>
-        <w:t xml:space="preserve">    January 2018        </w:t>
+        <w:t xml:space="preserve">         </w:t>
+      </w:r>
+      <w:r>
+        <w:rPr>
+          <w:b/>
+          <w:lang w:val="en-US"/>
+        </w:rPr>
+        <w:t xml:space="preserve">January 2018        </w:t>
       </w:r>
       <w:proofErr w:type="gramStart"/>
       <w:r>
@@ -1275,7 +1277,21 @@
           <w:bCs/>
         </w:rPr>
         <w:tab/>
-        <w:t xml:space="preserve">                                                                                   15-Jan-2019 </w:t>
+        <w:t xml:space="preserve">                                                                      </w:t>
+      </w:r>
+      <w:r>
+        <w:rPr>
+          <w:b/>
+          <w:bCs/>
+        </w:rPr>
+        <w:t xml:space="preserve">  </w:t>
+      </w:r>
+      <w:r>
+        <w:rPr>
+          <w:b/>
+          <w:bCs/>
+        </w:rPr>
+        <w:t xml:space="preserve"> 15-Jan-2019 </w:t>
       </w:r>
       <w:proofErr w:type="gramStart"/>
       <w:r>
@@ -1405,15 +1421,7 @@
           <w:b/>
           <w:bCs/>
         </w:rPr>
-        <w:tab/>
-      </w:r>
-      <w:r>
-        <w:rPr>
-          <w:b/>
-          <w:bCs/>
-        </w:rPr>
-        <w:tab/>
-        <w:t xml:space="preserve">         </w:t>
+        <w:t xml:space="preserve">                           </w:t>
       </w:r>
       <w:r>
         <w:rPr>
@@ -1466,6 +1474,38 @@
       <w:r>
         <w:t xml:space="preserve"> programming language.</w:t>
       </w:r>
+    </w:p>
+    <w:p>
+      <w:pPr>
+        <w:pStyle w:val="ListParagraph"/>
+        <w:ind w:left="426"/>
+      </w:pPr>
+    </w:p>
+    <w:p>
+      <w:pPr>
+        <w:pStyle w:val="ListParagraph"/>
+        <w:ind w:left="426"/>
+      </w:pPr>
+    </w:p>
+    <w:p>
+      <w:pPr>
+        <w:pStyle w:val="ListParagraph"/>
+        <w:ind w:left="426"/>
+      </w:pPr>
+    </w:p>
+    <w:p>
+      <w:pPr>
+        <w:pStyle w:val="ListParagraph"/>
+        <w:ind w:left="426"/>
+      </w:pPr>
+    </w:p>
+    <w:p>
+      <w:pPr>
+        <w:pStyle w:val="ListParagraph"/>
+        <w:ind w:left="426"/>
+      </w:pPr>
+      <w:bookmarkStart w:id="1" w:name="_GoBack"/>
+      <w:bookmarkEnd w:id="1"/>
     </w:p>
     <w:tbl>
       <w:tblPr>
@@ -2236,7 +2276,7 @@
     <w:p/>
     <w:sectPr>
       <w:pgSz w:w="11906" w:h="16838"/>
-      <w:pgMar w:top="709" w:right="1440" w:bottom="568" w:left="851" w:header="708" w:footer="708" w:gutter="0"/>
+      <w:pgMar w:top="426" w:right="1440" w:bottom="568" w:left="851" w:header="708" w:footer="708" w:gutter="0"/>
       <w:cols w:space="708"/>
       <w:docGrid w:linePitch="360"/>
     </w:sectPr>

</xml_diff>